<commit_message>
report update, fix histogram kernel lol
</commit_message>
<xml_diff>
--- a/CMP3752 Assessment Item 1.docx
+++ b/CMP3752 Assessment Item 1.docx
@@ -1,6 +1,6 @@
 
 <file path=word/document.xml><?xml version="1.0" encoding="utf-8"?>
-<w:document xmlns:wpc="http://schemas.microsoft.com/office/word/2010/wordprocessingCanvas" xmlns:cx="http://schemas.microsoft.com/office/drawing/2014/chartex" xmlns:cx1="http://schemas.microsoft.com/office/drawing/2015/9/8/chartex" xmlns:cx2="http://schemas.microsoft.com/office/drawing/2015/10/21/chartex" xmlns:cx3="http://schemas.microsoft.com/office/drawing/2016/5/9/chartex" xmlns:cx4="http://schemas.microsoft.com/office/drawing/2016/5/10/chartex" xmlns:cx5="http://schemas.microsoft.com/office/drawing/2016/5/11/chartex" xmlns:cx6="http://schemas.microsoft.com/office/drawing/2016/5/12/chartex" xmlns:cx7="http://schemas.microsoft.com/office/drawing/2016/5/13/chartex" xmlns:cx8="http://schemas.microsoft.com/office/drawing/2016/5/14/chartex" xmlns:mc="http://schemas.openxmlformats.org/markup-compatibility/2006" xmlns:aink="http://schemas.microsoft.com/office/drawing/2016/ink" xmlns:am3d="http://schemas.microsoft.com/office/drawing/2017/model3d" xmlns:o="urn:schemas-microsoft-com:office:office" xmlns:oel="http://schemas.microsoft.com/office/2019/extlst" xmlns:r="http://schemas.openxmlformats.org/officeDocument/2006/relationships" xmlns:m="http://schemas.openxmlformats.org/officeDocument/2006/math" xmlns:v="urn:schemas-microsoft-com:vml" xmlns:wp14="http://schemas.microsoft.com/office/word/2010/wordprocessingDrawing" xmlns:wp="http://schemas.openxmlformats.org/drawingml/2006/wordprocessingDrawing" xmlns:w10="urn:schemas-microsoft-com:office:word" xmlns:w="http://schemas.openxmlformats.org/wordprocessingml/2006/main" xmlns:w14="http://schemas.microsoft.com/office/word/2010/wordml" xmlns:w15="http://schemas.microsoft.com/office/word/2012/wordml" xmlns:w16cex="http://schemas.microsoft.com/office/word/2018/wordml/cex" xmlns:w16cid="http://schemas.microsoft.com/office/word/2016/wordml/cid" xmlns:w16="http://schemas.microsoft.com/office/word/2018/wordml" xmlns:w16sdtdh="http://schemas.microsoft.com/office/word/2020/wordml/sdtdatahash" xmlns:w16se="http://schemas.microsoft.com/office/word/2015/wordml/symex" xmlns:wpg="http://schemas.microsoft.com/office/word/2010/wordprocessingGroup" xmlns:wpi="http://schemas.microsoft.com/office/word/2010/wordprocessingInk" xmlns:wne="http://schemas.microsoft.com/office/word/2006/wordml" xmlns:wps="http://schemas.microsoft.com/office/word/2010/wordprocessingShape" mc:Ignorable="w14 w15 w16se w16cid w16 w16cex w16sdtdh wp14">
+<w:document xmlns:wpc="http://schemas.microsoft.com/office/word/2010/wordprocessingCanvas" xmlns:cx="http://schemas.microsoft.com/office/drawing/2014/chartex" xmlns:cx1="http://schemas.microsoft.com/office/drawing/2015/9/8/chartex" xmlns:cx2="http://schemas.microsoft.com/office/drawing/2015/10/21/chartex" xmlns:cx3="http://schemas.microsoft.com/office/drawing/2016/5/9/chartex" xmlns:cx4="http://schemas.microsoft.com/office/drawing/2016/5/10/chartex" xmlns:cx5="http://schemas.microsoft.com/office/drawing/2016/5/11/chartex" xmlns:cx6="http://schemas.microsoft.com/office/drawing/2016/5/12/chartex" xmlns:cx7="http://schemas.microsoft.com/office/drawing/2016/5/13/chartex" xmlns:cx8="http://schemas.microsoft.com/office/drawing/2016/5/14/chartex" xmlns:mc="http://schemas.openxmlformats.org/markup-compatibility/2006" xmlns:aink="http://schemas.microsoft.com/office/drawing/2016/ink" xmlns:am3d="http://schemas.microsoft.com/office/drawing/2017/model3d" xmlns:o="urn:schemas-microsoft-com:office:office" xmlns:r="http://schemas.openxmlformats.org/officeDocument/2006/relationships" xmlns:m="http://schemas.openxmlformats.org/officeDocument/2006/math" xmlns:v="urn:schemas-microsoft-com:vml" xmlns:wp14="http://schemas.microsoft.com/office/word/2010/wordprocessingDrawing" xmlns:wp="http://schemas.openxmlformats.org/drawingml/2006/wordprocessingDrawing" xmlns:w10="urn:schemas-microsoft-com:office:word" xmlns:w="http://schemas.openxmlformats.org/wordprocessingml/2006/main" xmlns:w14="http://schemas.microsoft.com/office/word/2010/wordml" xmlns:w15="http://schemas.microsoft.com/office/word/2012/wordml" xmlns:w16cid="http://schemas.microsoft.com/office/word/2016/wordml/cid" xmlns:w16se="http://schemas.microsoft.com/office/word/2015/wordml/symex" xmlns:wpg="http://schemas.microsoft.com/office/word/2010/wordprocessingGroup" xmlns:wpi="http://schemas.microsoft.com/office/word/2010/wordprocessingInk" xmlns:wne="http://schemas.microsoft.com/office/word/2006/wordml" xmlns:wps="http://schemas.microsoft.com/office/word/2010/wordprocessingShape" mc:Ignorable="w14 w15 w16se w16cid wp14">
   <w:body>
     <w:p>
       <w:pPr>
@@ -308,7 +308,23 @@
           <w:sz w:val="20"/>
           <w:szCs w:val="20"/>
         </w:rPr>
-        <w:t>need to convert them into a format that does contain an intensity channel, for this algorithm I decided that YCbCr would be appropriate, as it does contain intensity and doesn’t lose out on any colour data.</w:t>
+        <w:t xml:space="preserve">need to convert them into a format that does contain an intensity channel, for this algorithm I decided that </w:t>
+      </w:r>
+      <w:proofErr w:type="spellStart"/>
+      <w:r>
+        <w:rPr>
+          <w:sz w:val="20"/>
+          <w:szCs w:val="20"/>
+        </w:rPr>
+        <w:t>YCbCr</w:t>
+      </w:r>
+      <w:proofErr w:type="spellEnd"/>
+      <w:r>
+        <w:rPr>
+          <w:sz w:val="20"/>
+          <w:szCs w:val="20"/>
+        </w:rPr>
+        <w:t xml:space="preserve"> would be appropriate, as it does contain intensity and doesn’t lose out on any colour data.</w:t>
       </w:r>
       <w:r>
         <w:rPr>
@@ -345,6 +361,7 @@
       </w:r>
       <w:r>
         <w:rPr>
+          <w:noProof/>
           <w:sz w:val="20"/>
           <w:szCs w:val="20"/>
         </w:rPr>
@@ -405,7 +422,71 @@
           <w:sz w:val="20"/>
           <w:szCs w:val="20"/>
         </w:rPr>
-        <w:t xml:space="preserve">now need to convert the image to YCbCr, use the intensity channel as our image_input value and store the Cb and Cr channels for reconstruction later, there is a built-in CImg function for this conversion, and then </w:t>
+        <w:t xml:space="preserve">now need to convert the image to </w:t>
+      </w:r>
+      <w:proofErr w:type="spellStart"/>
+      <w:r>
+        <w:rPr>
+          <w:sz w:val="20"/>
+          <w:szCs w:val="20"/>
+        </w:rPr>
+        <w:t>YCbCr</w:t>
+      </w:r>
+      <w:proofErr w:type="spellEnd"/>
+      <w:r>
+        <w:rPr>
+          <w:sz w:val="20"/>
+          <w:szCs w:val="20"/>
+        </w:rPr>
+        <w:t xml:space="preserve">, use the intensity channel as our </w:t>
+      </w:r>
+      <w:proofErr w:type="spellStart"/>
+      <w:r>
+        <w:rPr>
+          <w:sz w:val="20"/>
+          <w:szCs w:val="20"/>
+        </w:rPr>
+        <w:t>image_input</w:t>
+      </w:r>
+      <w:proofErr w:type="spellEnd"/>
+      <w:r>
+        <w:rPr>
+          <w:sz w:val="20"/>
+          <w:szCs w:val="20"/>
+        </w:rPr>
+        <w:t xml:space="preserve"> value and store the </w:t>
+      </w:r>
+      <w:proofErr w:type="spellStart"/>
+      <w:r>
+        <w:rPr>
+          <w:sz w:val="20"/>
+          <w:szCs w:val="20"/>
+        </w:rPr>
+        <w:t>Cb</w:t>
+      </w:r>
+      <w:proofErr w:type="spellEnd"/>
+      <w:r>
+        <w:rPr>
+          <w:sz w:val="20"/>
+          <w:szCs w:val="20"/>
+        </w:rPr>
+        <w:t xml:space="preserve"> and Cr channels for reconstruction later, there is a built-in </w:t>
+      </w:r>
+      <w:proofErr w:type="spellStart"/>
+      <w:r>
+        <w:rPr>
+          <w:sz w:val="20"/>
+          <w:szCs w:val="20"/>
+        </w:rPr>
+        <w:t>CImg</w:t>
+      </w:r>
+      <w:proofErr w:type="spellEnd"/>
+      <w:r>
+        <w:rPr>
+          <w:sz w:val="20"/>
+          <w:szCs w:val="20"/>
+        </w:rPr>
+        <w:t xml:space="preserve"> function for this conversion, and then </w:t>
       </w:r>
       <w:r>
         <w:rPr>
@@ -428,6 +509,7 @@
       </w:pPr>
       <w:r>
         <w:rPr>
+          <w:noProof/>
           <w:sz w:val="20"/>
           <w:szCs w:val="20"/>
         </w:rPr>
@@ -480,7 +562,23 @@
           <w:sz w:val="20"/>
           <w:szCs w:val="20"/>
         </w:rPr>
-        <w:t xml:space="preserve">Now that the intensity channel has been extracted, I can construct a histogram in parallel storing this data, histograms operate by storing data in certain amounts of bins, as a basic 8 bit colour image can contain 256 colours it makes sense to use 256 bins by default, but in case the user wants to change this number I implemented a variable bin count for this: </w:t>
+        <w:t xml:space="preserve">Now that the intensity channel has been extracted, I can construct a histogram in parallel storing this data, histograms operate by storing data in certain amounts of bins, as a basic </w:t>
+      </w:r>
+      <w:proofErr w:type="gramStart"/>
+      <w:r>
+        <w:rPr>
+          <w:sz w:val="20"/>
+          <w:szCs w:val="20"/>
+        </w:rPr>
+        <w:t>8 bit</w:t>
+      </w:r>
+      <w:proofErr w:type="gramEnd"/>
+      <w:r>
+        <w:rPr>
+          <w:sz w:val="20"/>
+          <w:szCs w:val="20"/>
+        </w:rPr>
+        <w:t xml:space="preserve"> colour image can contain 256 colours it makes sense to use 256 bins by default, but in case the user wants to change this number I implemented a variable bin count for this: </w:t>
       </w:r>
     </w:p>
     <w:p>
@@ -556,6 +654,7 @@
       </w:pPr>
       <w:r>
         <w:rPr>
+          <w:noProof/>
           <w:sz w:val="20"/>
           <w:szCs w:val="20"/>
         </w:rPr>
@@ -612,6 +711,7 @@
       </w:r>
       <w:r>
         <w:rPr>
+          <w:noProof/>
           <w:sz w:val="20"/>
           <w:szCs w:val="20"/>
         </w:rPr>
@@ -676,13 +776,14 @@
       </w:pPr>
       <w:r>
         <w:rPr>
-          <w:noProof/>
+          <w:sz w:val="20"/>
+          <w:szCs w:val="20"/>
         </w:rPr>
         <w:drawing>
-          <wp:inline distT="0" distB="0" distL="0" distR="0" wp14:anchorId="75BAD827" wp14:editId="5C3801B3">
-            <wp:extent cx="5731510" cy="1329055"/>
-            <wp:effectExtent l="0" t="0" r="2540" b="4445"/>
-            <wp:docPr id="8" name="Picture 8" descr="A screenshot of a computer&#10;&#10;Description automatically generated with medium confidence"/>
+          <wp:inline distT="0" distB="0" distL="0" distR="0" wp14:anchorId="0C6CACE3" wp14:editId="40312E19">
+            <wp:extent cx="4696480" cy="733527"/>
+            <wp:effectExtent l="0" t="0" r="8890" b="9525"/>
+            <wp:docPr id="12" name="Picture 12"/>
             <wp:cNvGraphicFramePr>
               <a:graphicFrameLocks xmlns:a="http://schemas.openxmlformats.org/drawingml/2006/main" noChangeAspect="1"/>
             </wp:cNvGraphicFramePr>
@@ -690,7 +791,7 @@
               <a:graphicData uri="http://schemas.openxmlformats.org/drawingml/2006/picture">
                 <pic:pic xmlns:pic="http://schemas.openxmlformats.org/drawingml/2006/picture">
                   <pic:nvPicPr>
-                    <pic:cNvPr id="8" name="Picture 8" descr="A screenshot of a computer&#10;&#10;Description automatically generated with medium confidence"/>
+                    <pic:cNvPr id="1" name=""/>
                     <pic:cNvPicPr/>
                   </pic:nvPicPr>
                   <pic:blipFill>
@@ -702,7 +803,7 @@
                   <pic:spPr>
                     <a:xfrm>
                       <a:off x="0" y="0"/>
-                      <a:ext cx="5731510" cy="1329055"/>
+                      <a:ext cx="4696480" cy="733527"/>
                     </a:xfrm>
                     <a:prstGeom prst="rect">
                       <a:avLst/>
@@ -727,11 +828,33 @@
           <w:sz w:val="20"/>
           <w:szCs w:val="20"/>
         </w:rPr>
+        <w:t xml:space="preserve">The kernel function increments the histogram at a given bin index in parallel, using atomic functions to ensure that the array is accessed in a safe way.  </w:t>
+      </w:r>
+      <w:r>
+        <w:rPr>
+          <w:sz w:val="20"/>
+          <w:szCs w:val="20"/>
+        </w:rPr>
+        <w:t>The histogram kernel ran on the test image produces this histogram:</w:t>
+      </w:r>
+    </w:p>
+    <w:p>
+      <w:pPr>
+        <w:rPr>
+          <w:sz w:val="20"/>
+          <w:szCs w:val="20"/>
+        </w:rPr>
+      </w:pPr>
+      <w:r>
+        <w:rPr>
+          <w:sz w:val="20"/>
+          <w:szCs w:val="20"/>
+        </w:rPr>
         <w:drawing>
-          <wp:inline distT="0" distB="0" distL="0" distR="0" wp14:anchorId="58988005" wp14:editId="1C290336">
-            <wp:extent cx="4023360" cy="636608"/>
+          <wp:inline distT="0" distB="0" distL="0" distR="0" wp14:anchorId="1EEA2AAD" wp14:editId="19DA6BBD">
+            <wp:extent cx="3752850" cy="2267512"/>
             <wp:effectExtent l="0" t="0" r="0" b="0"/>
-            <wp:docPr id="9" name="Picture 9" descr="Graphical user interface, text&#10;&#10;Description automatically generated"/>
+            <wp:docPr id="15" name="Picture 15"/>
             <wp:cNvGraphicFramePr>
               <a:graphicFrameLocks xmlns:a="http://schemas.openxmlformats.org/drawingml/2006/main" noChangeAspect="1"/>
             </wp:cNvGraphicFramePr>
@@ -739,7 +862,7 @@
               <a:graphicData uri="http://schemas.openxmlformats.org/drawingml/2006/picture">
                 <pic:pic xmlns:pic="http://schemas.openxmlformats.org/drawingml/2006/picture">
                   <pic:nvPicPr>
-                    <pic:cNvPr id="9" name="Picture 9" descr="Graphical user interface, text&#10;&#10;Description automatically generated"/>
+                    <pic:cNvPr id="1" name=""/>
                     <pic:cNvPicPr/>
                   </pic:nvPicPr>
                   <pic:blipFill>
@@ -751,7 +874,7 @@
                   <pic:spPr>
                     <a:xfrm>
                       <a:off x="0" y="0"/>
-                      <a:ext cx="4031100" cy="637833"/>
+                      <a:ext cx="3757161" cy="2270117"/>
                     </a:xfrm>
                     <a:prstGeom prst="rect">
                       <a:avLst/>
@@ -776,82 +899,54 @@
           <w:sz w:val="20"/>
           <w:szCs w:val="20"/>
         </w:rPr>
-        <w:t xml:space="preserve">The kernel function increments the histogram at a given bin index in parallel. </w:t>
-      </w:r>
-    </w:p>
-    <w:p>
-      <w:pPr>
-        <w:rPr>
-          <w:sz w:val="20"/>
-          <w:szCs w:val="20"/>
-        </w:rPr>
-      </w:pPr>
-      <w:r>
-        <w:rPr>
-          <w:sz w:val="20"/>
-          <w:szCs w:val="20"/>
-        </w:rPr>
-        <w:t>Now that the histogram is calculated I need to convert it into a cumulative histogram in parallel, to do this I’m going to use atomic operations to ensure sequential operations, then use a kernel to add together all the previous values. Some sort of locking is important here, as this is an operation that needs to be performed in a guaranteed order, and introducing a race condition by neglecting to implement locking/barriers would be detrimental to the output of the program.</w:t>
-      </w:r>
-    </w:p>
-    <w:p>
-      <w:pPr>
-        <w:rPr>
-          <w:sz w:val="20"/>
-          <w:szCs w:val="20"/>
-        </w:rPr>
-      </w:pPr>
+        <w:t>Now that the histogram is calculated I need to convert it into a cumulative histogram in parallel, to do this I’m going to</w:t>
+      </w:r>
+      <w:r>
+        <w:rPr>
+          <w:sz w:val="20"/>
+          <w:szCs w:val="20"/>
+        </w:rPr>
+        <w:t xml:space="preserve"> again</w:t>
+      </w:r>
+      <w:r>
+        <w:rPr>
+          <w:sz w:val="20"/>
+          <w:szCs w:val="20"/>
+        </w:rPr>
+        <w:t xml:space="preserve"> use atomic operations to ensure sequential operations, then use a kernel to add together all the previous values. Some sort of locking is important here, as this is an operation that needs to be performed in a guaranteed order, and introducing a race condition by neglecting to implement locking/barriers would be </w:t>
+      </w:r>
+      <w:r>
+        <w:rPr>
+          <w:sz w:val="20"/>
+          <w:szCs w:val="20"/>
+        </w:rPr>
+        <w:lastRenderedPageBreak/>
+        <w:t>detrimental to the output of the program</w:t>
+      </w:r>
+      <w:r>
+        <w:rPr>
+          <w:sz w:val="20"/>
+          <w:szCs w:val="20"/>
+        </w:rPr>
+        <w:t xml:space="preserve"> as it could break</w:t>
+      </w:r>
+      <w:r>
+        <w:rPr>
+          <w:sz w:val="20"/>
+          <w:szCs w:val="20"/>
+        </w:rPr>
+        <w:t xml:space="preserve"> (Wingate, 2022)</w:t>
+      </w:r>
+      <w:r>
+        <w:rPr>
+          <w:sz w:val="20"/>
+          <w:szCs w:val="20"/>
+        </w:rPr>
+        <w:t>.</w:t>
+      </w:r>
       <w:r>
         <w:rPr>
           <w:noProof/>
-        </w:rPr>
-        <w:lastRenderedPageBreak/>
-        <w:drawing>
-          <wp:inline distT="0" distB="0" distL="0" distR="0" wp14:anchorId="3D8158CC" wp14:editId="40A3A5D1">
-            <wp:extent cx="6065814" cy="1558456"/>
-            <wp:effectExtent l="0" t="0" r="0" b="3810"/>
-            <wp:docPr id="10" name="Picture 10" descr="A screenshot of a computer&#10;&#10;Description automatically generated with medium confidence"/>
-            <wp:cNvGraphicFramePr>
-              <a:graphicFrameLocks xmlns:a="http://schemas.openxmlformats.org/drawingml/2006/main" noChangeAspect="1"/>
-            </wp:cNvGraphicFramePr>
-            <a:graphic xmlns:a="http://schemas.openxmlformats.org/drawingml/2006/main">
-              <a:graphicData uri="http://schemas.openxmlformats.org/drawingml/2006/picture">
-                <pic:pic xmlns:pic="http://schemas.openxmlformats.org/drawingml/2006/picture">
-                  <pic:nvPicPr>
-                    <pic:cNvPr id="10" name="Picture 10" descr="A screenshot of a computer&#10;&#10;Description automatically generated with medium confidence"/>
-                    <pic:cNvPicPr/>
-                  </pic:nvPicPr>
-                  <pic:blipFill>
-                    <a:blip r:embed="rId15"/>
-                    <a:stretch>
-                      <a:fillRect/>
-                    </a:stretch>
-                  </pic:blipFill>
-                  <pic:spPr>
-                    <a:xfrm>
-                      <a:off x="0" y="0"/>
-                      <a:ext cx="6094292" cy="1565773"/>
-                    </a:xfrm>
-                    <a:prstGeom prst="rect">
-                      <a:avLst/>
-                    </a:prstGeom>
-                  </pic:spPr>
-                </pic:pic>
-              </a:graphicData>
-            </a:graphic>
-          </wp:inline>
-        </w:drawing>
-      </w:r>
-    </w:p>
-    <w:p>
-      <w:pPr>
-        <w:rPr>
-          <w:sz w:val="20"/>
-          <w:szCs w:val="20"/>
-        </w:rPr>
-      </w:pPr>
-      <w:r>
-        <w:rPr>
           <w:sz w:val="20"/>
           <w:szCs w:val="20"/>
         </w:rPr>
@@ -871,7 +966,7 @@
                     <pic:cNvPicPr/>
                   </pic:nvPicPr>
                   <pic:blipFill>
-                    <a:blip r:embed="rId16"/>
+                    <a:blip r:embed="rId15"/>
                     <a:stretch>
                       <a:fillRect/>
                     </a:stretch>
@@ -904,6 +999,70 @@
           <w:sz w:val="20"/>
           <w:szCs w:val="20"/>
         </w:rPr>
+        <w:t>The cumulative histogram kernel ran on the test image produces this histogram:</w:t>
+      </w:r>
+    </w:p>
+    <w:p>
+      <w:pPr>
+        <w:rPr>
+          <w:sz w:val="20"/>
+          <w:szCs w:val="20"/>
+        </w:rPr>
+      </w:pPr>
+      <w:r>
+        <w:rPr>
+          <w:sz w:val="20"/>
+          <w:szCs w:val="20"/>
+        </w:rPr>
+        <w:drawing>
+          <wp:inline distT="0" distB="0" distL="0" distR="0" wp14:anchorId="374DD8CA" wp14:editId="408284CA">
+            <wp:extent cx="4496427" cy="2715004"/>
+            <wp:effectExtent l="0" t="0" r="0" b="9525"/>
+            <wp:docPr id="20" name="Picture 20"/>
+            <wp:cNvGraphicFramePr>
+              <a:graphicFrameLocks xmlns:a="http://schemas.openxmlformats.org/drawingml/2006/main" noChangeAspect="1"/>
+            </wp:cNvGraphicFramePr>
+            <a:graphic xmlns:a="http://schemas.openxmlformats.org/drawingml/2006/main">
+              <a:graphicData uri="http://schemas.openxmlformats.org/drawingml/2006/picture">
+                <pic:pic xmlns:pic="http://schemas.openxmlformats.org/drawingml/2006/picture">
+                  <pic:nvPicPr>
+                    <pic:cNvPr id="1" name=""/>
+                    <pic:cNvPicPr/>
+                  </pic:nvPicPr>
+                  <pic:blipFill>
+                    <a:blip r:embed="rId16"/>
+                    <a:stretch>
+                      <a:fillRect/>
+                    </a:stretch>
+                  </pic:blipFill>
+                  <pic:spPr>
+                    <a:xfrm>
+                      <a:off x="0" y="0"/>
+                      <a:ext cx="4496427" cy="2715004"/>
+                    </a:xfrm>
+                    <a:prstGeom prst="rect">
+                      <a:avLst/>
+                    </a:prstGeom>
+                  </pic:spPr>
+                </pic:pic>
+              </a:graphicData>
+            </a:graphic>
+          </wp:inline>
+        </w:drawing>
+      </w:r>
+    </w:p>
+    <w:p>
+      <w:pPr>
+        <w:rPr>
+          <w:sz w:val="20"/>
+          <w:szCs w:val="20"/>
+        </w:rPr>
+      </w:pPr>
+      <w:r>
+        <w:rPr>
+          <w:sz w:val="20"/>
+          <w:szCs w:val="20"/>
+        </w:rPr>
         <w:t>Now the cumulative histogram is calculated, it needs to be normalised and scaled, this operation doesn’t need to be done in a guaranteed order so I can go back to performing calculations properly in parallel. As a look-up table</w:t>
       </w:r>
       <w:r>
@@ -930,14 +1089,15 @@
       </w:pPr>
       <w:r>
         <w:rPr>
+          <w:noProof/>
           <w:sz w:val="20"/>
           <w:szCs w:val="20"/>
         </w:rPr>
         <w:drawing>
-          <wp:inline distT="0" distB="0" distL="0" distR="0" wp14:anchorId="73D1FC54" wp14:editId="5DF15710">
-            <wp:extent cx="5731510" cy="1838325"/>
-            <wp:effectExtent l="0" t="0" r="2540" b="9525"/>
-            <wp:docPr id="17" name="Picture 17"/>
+          <wp:inline distT="0" distB="0" distL="0" distR="0" wp14:anchorId="273FC6A2" wp14:editId="063FDDF7">
+            <wp:extent cx="5731510" cy="554990"/>
+            <wp:effectExtent l="0" t="0" r="2540" b="0"/>
+            <wp:docPr id="16" name="Picture 16"/>
             <wp:cNvGraphicFramePr>
               <a:graphicFrameLocks xmlns:a="http://schemas.openxmlformats.org/drawingml/2006/main" noChangeAspect="1"/>
             </wp:cNvGraphicFramePr>
@@ -957,7 +1117,7 @@
                   <pic:spPr>
                     <a:xfrm>
                       <a:off x="0" y="0"/>
-                      <a:ext cx="5731510" cy="1838325"/>
+                      <a:ext cx="5731510" cy="554990"/>
                     </a:xfrm>
                     <a:prstGeom prst="rect">
                       <a:avLst/>
@@ -982,11 +1142,48 @@
           <w:sz w:val="20"/>
           <w:szCs w:val="20"/>
         </w:rPr>
+        <w:t>The values are now normalised properly, provided the image is 8-bit.</w:t>
+      </w:r>
+      <w:r>
+        <w:rPr>
+          <w:sz w:val="20"/>
+          <w:szCs w:val="20"/>
+        </w:rPr>
+        <w:t xml:space="preserve"> </w:t>
+      </w:r>
+      <w:r>
+        <w:rPr>
+          <w:sz w:val="20"/>
+          <w:szCs w:val="20"/>
+        </w:rPr>
+        <w:t xml:space="preserve">Now that the </w:t>
+      </w:r>
+      <w:r>
+        <w:rPr>
+          <w:sz w:val="20"/>
+          <w:szCs w:val="20"/>
+        </w:rPr>
+        <w:t xml:space="preserve">LUT is constructed I can backwards project the original values to calculate what the new intensity should be: </w:t>
+      </w:r>
+    </w:p>
+    <w:p>
+      <w:pPr>
+        <w:rPr>
+          <w:sz w:val="20"/>
+          <w:szCs w:val="20"/>
+        </w:rPr>
+      </w:pPr>
+      <w:r>
+        <w:rPr>
+          <w:noProof/>
+          <w:sz w:val="20"/>
+          <w:szCs w:val="20"/>
+        </w:rPr>
         <w:drawing>
-          <wp:inline distT="0" distB="0" distL="0" distR="0" wp14:anchorId="273FC6A2" wp14:editId="063FDDF7">
-            <wp:extent cx="5731510" cy="554990"/>
-            <wp:effectExtent l="0" t="0" r="2540" b="0"/>
-            <wp:docPr id="16" name="Picture 16"/>
+          <wp:inline distT="0" distB="0" distL="0" distR="0" wp14:anchorId="369B9985" wp14:editId="126CF509">
+            <wp:extent cx="5731510" cy="513715"/>
+            <wp:effectExtent l="0" t="0" r="2540" b="635"/>
+            <wp:docPr id="19" name="Picture 19"/>
             <wp:cNvGraphicFramePr>
               <a:graphicFrameLocks xmlns:a="http://schemas.openxmlformats.org/drawingml/2006/main" noChangeAspect="1"/>
             </wp:cNvGraphicFramePr>
@@ -1006,7 +1203,7 @@
                   <pic:spPr>
                     <a:xfrm>
                       <a:off x="0" y="0"/>
-                      <a:ext cx="5731510" cy="554990"/>
+                      <a:ext cx="5731510" cy="513715"/>
                     </a:xfrm>
                     <a:prstGeom prst="rect">
                       <a:avLst/>
@@ -1031,47 +1228,28 @@
           <w:sz w:val="20"/>
           <w:szCs w:val="20"/>
         </w:rPr>
-        <w:t>The values are now normalised properly, provided the image is 8-bit.</w:t>
-      </w:r>
-      <w:r>
-        <w:rPr>
-          <w:sz w:val="20"/>
-          <w:szCs w:val="20"/>
-        </w:rPr>
-        <w:t xml:space="preserve"> </w:t>
-      </w:r>
-      <w:r>
-        <w:rPr>
-          <w:sz w:val="20"/>
-          <w:szCs w:val="20"/>
-        </w:rPr>
-        <w:t xml:space="preserve">Now that the </w:t>
-      </w:r>
-      <w:r>
-        <w:rPr>
-          <w:sz w:val="20"/>
-          <w:szCs w:val="20"/>
-        </w:rPr>
-        <w:t xml:space="preserve">LUT is constructed I can backwards project the original values to calculate what the new intensity should be: </w:t>
-      </w:r>
-    </w:p>
-    <w:p>
-      <w:pPr>
-        <w:rPr>
-          <w:sz w:val="20"/>
-          <w:szCs w:val="20"/>
-        </w:rPr>
-      </w:pPr>
-      <w:r>
-        <w:rPr>
+        <w:t>Finally,</w:t>
+      </w:r>
+      <w:r>
+        <w:rPr>
+          <w:sz w:val="20"/>
+          <w:szCs w:val="20"/>
+        </w:rPr>
+        <w:t xml:space="preserve"> now that all of the values have been properly intensity equalised and stored, I can “reconstruct” the image: </w:t>
+      </w:r>
+      <w:bookmarkStart w:id="0" w:name="_GoBack"/>
+      <w:bookmarkEnd w:id="0"/>
+      <w:r>
+        <w:rPr>
+          <w:noProof/>
           <w:sz w:val="20"/>
           <w:szCs w:val="20"/>
         </w:rPr>
         <w:drawing>
-          <wp:inline distT="0" distB="0" distL="0" distR="0" wp14:anchorId="4CAEA2AB" wp14:editId="21FCC81B">
-            <wp:extent cx="5731510" cy="1250315"/>
-            <wp:effectExtent l="0" t="0" r="2540" b="6985"/>
-            <wp:docPr id="18" name="Picture 18" descr="A screenshot of a computer&#10;&#10;Description automatically generated with medium confidence"/>
+          <wp:inline distT="0" distB="0" distL="0" distR="0" wp14:anchorId="16196466" wp14:editId="7481055A">
+            <wp:extent cx="5731510" cy="1586230"/>
+            <wp:effectExtent l="0" t="0" r="2540" b="0"/>
+            <wp:docPr id="21" name="Picture 21" descr="Text&#10;&#10;Description automatically generated"/>
             <wp:cNvGraphicFramePr>
               <a:graphicFrameLocks xmlns:a="http://schemas.openxmlformats.org/drawingml/2006/main" noChangeAspect="1"/>
             </wp:cNvGraphicFramePr>
@@ -1079,7 +1257,7 @@
               <a:graphicData uri="http://schemas.openxmlformats.org/drawingml/2006/picture">
                 <pic:pic xmlns:pic="http://schemas.openxmlformats.org/drawingml/2006/picture">
                   <pic:nvPicPr>
-                    <pic:cNvPr id="18" name="Picture 18" descr="A screenshot of a computer&#10;&#10;Description automatically generated with medium confidence"/>
+                    <pic:cNvPr id="21" name="Picture 21" descr="Text&#10;&#10;Description automatically generated"/>
                     <pic:cNvPicPr/>
                   </pic:nvPicPr>
                   <pic:blipFill>
@@ -1091,7 +1269,7 @@
                   <pic:spPr>
                     <a:xfrm>
                       <a:off x="0" y="0"/>
-                      <a:ext cx="5731510" cy="1250315"/>
+                      <a:ext cx="5731510" cy="1586230"/>
                     </a:xfrm>
                     <a:prstGeom prst="rect">
                       <a:avLst/>
@@ -1116,11 +1294,133 @@
           <w:sz w:val="20"/>
           <w:szCs w:val="20"/>
         </w:rPr>
+        <w:lastRenderedPageBreak/>
+        <w:t xml:space="preserve">For an RGB image I need to reconstruct it the same way I deconstructed it, as a </w:t>
+      </w:r>
+      <w:proofErr w:type="spellStart"/>
+      <w:r>
+        <w:rPr>
+          <w:sz w:val="20"/>
+          <w:szCs w:val="20"/>
+        </w:rPr>
+        <w:t>YCbCr</w:t>
+      </w:r>
+      <w:proofErr w:type="spellEnd"/>
+      <w:r>
+        <w:rPr>
+          <w:sz w:val="20"/>
+          <w:szCs w:val="20"/>
+        </w:rPr>
+        <w:t xml:space="preserve"> image, so I use the </w:t>
+      </w:r>
+      <w:proofErr w:type="spellStart"/>
+      <w:r>
+        <w:rPr>
+          <w:sz w:val="20"/>
+          <w:szCs w:val="20"/>
+        </w:rPr>
+        <w:t>output_image</w:t>
+      </w:r>
+      <w:proofErr w:type="spellEnd"/>
+      <w:r>
+        <w:rPr>
+          <w:sz w:val="20"/>
+          <w:szCs w:val="20"/>
+        </w:rPr>
+        <w:t xml:space="preserve"> buffer as the Y (intensity) channel, and use the </w:t>
+      </w:r>
+      <w:proofErr w:type="spellStart"/>
+      <w:r>
+        <w:rPr>
+          <w:sz w:val="20"/>
+          <w:szCs w:val="20"/>
+        </w:rPr>
+        <w:t>cb</w:t>
+      </w:r>
+      <w:proofErr w:type="spellEnd"/>
+      <w:r>
+        <w:rPr>
+          <w:sz w:val="20"/>
+          <w:szCs w:val="20"/>
+        </w:rPr>
+        <w:t xml:space="preserve"> and </w:t>
+      </w:r>
+      <w:proofErr w:type="spellStart"/>
+      <w:r>
+        <w:rPr>
+          <w:sz w:val="20"/>
+          <w:szCs w:val="20"/>
+        </w:rPr>
+        <w:t>cr</w:t>
+      </w:r>
+      <w:proofErr w:type="spellEnd"/>
+      <w:r>
+        <w:rPr>
+          <w:sz w:val="20"/>
+          <w:szCs w:val="20"/>
+        </w:rPr>
+        <w:t xml:space="preserve"> channel caches I created earlier, I then convert this into an RGB image so it can be properly displayed.</w:t>
+      </w:r>
+      <w:r>
+        <w:rPr>
+          <w:sz w:val="20"/>
+          <w:szCs w:val="20"/>
+        </w:rPr>
+        <w:t xml:space="preserve"> Providing </w:t>
+      </w:r>
+      <w:proofErr w:type="gramStart"/>
+      <w:r>
+        <w:rPr>
+          <w:sz w:val="20"/>
+          <w:szCs w:val="20"/>
+        </w:rPr>
+        <w:t>th</w:t>
+      </w:r>
+      <w:r>
+        <w:rPr>
+          <w:sz w:val="20"/>
+          <w:szCs w:val="20"/>
+        </w:rPr>
+        <w:t>e</w:t>
+      </w:r>
+      <w:r>
+        <w:rPr>
+          <w:sz w:val="20"/>
+          <w:szCs w:val="20"/>
+        </w:rPr>
+        <w:t>s</w:t>
+      </w:r>
+      <w:r>
+        <w:rPr>
+          <w:sz w:val="20"/>
+          <w:szCs w:val="20"/>
+        </w:rPr>
+        <w:t>e</w:t>
+      </w:r>
+      <w:r>
+        <w:rPr>
+          <w:sz w:val="20"/>
+          <w:szCs w:val="20"/>
+        </w:rPr>
+        <w:t xml:space="preserve"> result</w:t>
+      </w:r>
+      <w:proofErr w:type="gramEnd"/>
+      <w:r>
+        <w:rPr>
+          <w:sz w:val="20"/>
+          <w:szCs w:val="20"/>
+        </w:rPr>
+        <w:t xml:space="preserve"> with the test images provided: </w:t>
+      </w:r>
+      <w:r>
+        <w:rPr>
+          <w:noProof/>
+        </w:rPr>
         <w:drawing>
-          <wp:inline distT="0" distB="0" distL="0" distR="0" wp14:anchorId="369B9985" wp14:editId="126CF509">
-            <wp:extent cx="5731510" cy="513715"/>
-            <wp:effectExtent l="0" t="0" r="2540" b="635"/>
-            <wp:docPr id="19" name="Picture 19"/>
+          <wp:inline distT="0" distB="0" distL="0" distR="0" wp14:anchorId="1DE11330" wp14:editId="4B8A104C">
+            <wp:extent cx="2047875" cy="1427114"/>
+            <wp:effectExtent l="0" t="0" r="0" b="1905"/>
+            <wp:docPr id="13" name="Picture 13"/>
             <wp:cNvGraphicFramePr>
               <a:graphicFrameLocks xmlns:a="http://schemas.openxmlformats.org/drawingml/2006/main" noChangeAspect="1"/>
             </wp:cNvGraphicFramePr>
@@ -1140,7 +1440,7 @@
                   <pic:spPr>
                     <a:xfrm>
                       <a:off x="0" y="0"/>
-                      <a:ext cx="5731510" cy="513715"/>
+                      <a:ext cx="2053702" cy="1431175"/>
                     </a:xfrm>
                     <a:prstGeom prst="rect">
                       <a:avLst/>
@@ -1152,32 +1452,21 @@
           </wp:inline>
         </w:drawing>
       </w:r>
-    </w:p>
-    <w:p>
-      <w:pPr>
-        <w:rPr>
-          <w:sz w:val="20"/>
-          <w:szCs w:val="20"/>
-        </w:rPr>
-      </w:pPr>
-      <w:r>
-        <w:rPr>
-          <w:sz w:val="20"/>
-          <w:szCs w:val="20"/>
-        </w:rPr>
-        <w:lastRenderedPageBreak/>
-        <w:t xml:space="preserve">Finally now that all of the values have been properly intensity equalised and stored, I can “reconstruct” the image: </w:t>
-      </w:r>
-      <w:r>
-        <w:rPr>
-          <w:sz w:val="20"/>
-          <w:szCs w:val="20"/>
+      <w:r>
+        <w:rPr>
+          <w:noProof/>
+        </w:rPr>
+        <w:t xml:space="preserve"> </w:t>
+      </w:r>
+      <w:r>
+        <w:rPr>
+          <w:noProof/>
         </w:rPr>
         <w:drawing>
-          <wp:inline distT="0" distB="0" distL="0" distR="0" wp14:anchorId="16196466" wp14:editId="7481055A">
-            <wp:extent cx="5731510" cy="1586230"/>
-            <wp:effectExtent l="0" t="0" r="2540" b="0"/>
-            <wp:docPr id="21" name="Picture 21" descr="Text&#10;&#10;Description automatically generated"/>
+          <wp:inline distT="0" distB="0" distL="0" distR="0" wp14:anchorId="126BDBF6" wp14:editId="77F2F915">
+            <wp:extent cx="2680984" cy="1409700"/>
+            <wp:effectExtent l="0" t="0" r="5080" b="0"/>
+            <wp:docPr id="14" name="Picture 14"/>
             <wp:cNvGraphicFramePr>
               <a:graphicFrameLocks xmlns:a="http://schemas.openxmlformats.org/drawingml/2006/main" noChangeAspect="1"/>
             </wp:cNvGraphicFramePr>
@@ -1185,7 +1474,7 @@
               <a:graphicData uri="http://schemas.openxmlformats.org/drawingml/2006/picture">
                 <pic:pic xmlns:pic="http://schemas.openxmlformats.org/drawingml/2006/picture">
                   <pic:nvPicPr>
-                    <pic:cNvPr id="21" name="Picture 21" descr="Text&#10;&#10;Description automatically generated"/>
+                    <pic:cNvPr id="1" name=""/>
                     <pic:cNvPicPr/>
                   </pic:nvPicPr>
                   <pic:blipFill>
@@ -1197,144 +1486,7 @@
                   <pic:spPr>
                     <a:xfrm>
                       <a:off x="0" y="0"/>
-                      <a:ext cx="5731510" cy="1586230"/>
-                    </a:xfrm>
-                    <a:prstGeom prst="rect">
-                      <a:avLst/>
-                    </a:prstGeom>
-                  </pic:spPr>
-                </pic:pic>
-              </a:graphicData>
-            </a:graphic>
-          </wp:inline>
-        </w:drawing>
-      </w:r>
-    </w:p>
-    <w:p>
-      <w:pPr>
-        <w:rPr>
-          <w:sz w:val="20"/>
-          <w:szCs w:val="20"/>
-        </w:rPr>
-      </w:pPr>
-      <w:r>
-        <w:rPr>
-          <w:sz w:val="20"/>
-          <w:szCs w:val="20"/>
-        </w:rPr>
-        <w:t>For an RGB image I need to reconstruct it the same way I deconstructed it, as a YCbCr image, so I use the output_image buffer as the Y (intensity) channel, and use the cb and cr channel caches I created earlier, I then convert this into an RGB image so it can be properly displayed.</w:t>
-      </w:r>
-      <w:r>
-        <w:rPr>
-          <w:sz w:val="20"/>
-          <w:szCs w:val="20"/>
-        </w:rPr>
-        <w:t xml:space="preserve"> Providing th</w:t>
-      </w:r>
-      <w:r>
-        <w:rPr>
-          <w:sz w:val="20"/>
-          <w:szCs w:val="20"/>
-        </w:rPr>
-        <w:t>e</w:t>
-      </w:r>
-      <w:r>
-        <w:rPr>
-          <w:sz w:val="20"/>
-          <w:szCs w:val="20"/>
-        </w:rPr>
-        <w:t>s</w:t>
-      </w:r>
-      <w:r>
-        <w:rPr>
-          <w:sz w:val="20"/>
-          <w:szCs w:val="20"/>
-        </w:rPr>
-        <w:t>e</w:t>
-      </w:r>
-      <w:r>
-        <w:rPr>
-          <w:sz w:val="20"/>
-          <w:szCs w:val="20"/>
-        </w:rPr>
-        <w:t xml:space="preserve"> result with the test images provided: </w:t>
-      </w:r>
-      <w:r>
-        <w:rPr>
-          <w:noProof/>
-        </w:rPr>
-        <w:drawing>
-          <wp:inline distT="0" distB="0" distL="0" distR="0" wp14:anchorId="42D42A5B" wp14:editId="78635DDF">
-            <wp:extent cx="2179296" cy="1518699"/>
-            <wp:effectExtent l="0" t="0" r="0" b="5715"/>
-            <wp:docPr id="22" name="Picture 22" descr="A picture containing outdoor, nature&#10;&#10;Description automatically generated"/>
-            <wp:cNvGraphicFramePr>
-              <a:graphicFrameLocks xmlns:a="http://schemas.openxmlformats.org/drawingml/2006/main" noChangeAspect="1"/>
-            </wp:cNvGraphicFramePr>
-            <a:graphic xmlns:a="http://schemas.openxmlformats.org/drawingml/2006/main">
-              <a:graphicData uri="http://schemas.openxmlformats.org/drawingml/2006/picture">
-                <pic:pic xmlns:pic="http://schemas.openxmlformats.org/drawingml/2006/picture">
-                  <pic:nvPicPr>
-                    <pic:cNvPr id="22" name="Picture 22" descr="A picture containing outdoor, nature&#10;&#10;Description automatically generated"/>
-                    <pic:cNvPicPr/>
-                  </pic:nvPicPr>
-                  <pic:blipFill>
-                    <a:blip r:embed="rId22"/>
-                    <a:stretch>
-                      <a:fillRect/>
-                    </a:stretch>
-                  </pic:blipFill>
-                  <pic:spPr>
-                    <a:xfrm>
-                      <a:off x="0" y="0"/>
-                      <a:ext cx="2188438" cy="1525070"/>
-                    </a:xfrm>
-                    <a:prstGeom prst="rect">
-                      <a:avLst/>
-                    </a:prstGeom>
-                  </pic:spPr>
-                </pic:pic>
-              </a:graphicData>
-            </a:graphic>
-          </wp:inline>
-        </w:drawing>
-      </w:r>
-      <w:r>
-        <w:rPr>
-          <w:noProof/>
-        </w:rPr>
-        <w:t xml:space="preserve"> </w:t>
-      </w:r>
-      <w:r>
-        <w:rPr>
-          <w:sz w:val="20"/>
-          <w:szCs w:val="20"/>
-        </w:rPr>
-        <w:drawing>
-          <wp:inline distT="0" distB="0" distL="0" distR="0" wp14:anchorId="1087FE8E" wp14:editId="37BF8DF9">
-            <wp:extent cx="2838615" cy="1505164"/>
-            <wp:effectExtent l="0" t="0" r="0" b="0"/>
-            <wp:docPr id="25" name="Picture 25"/>
-            <wp:cNvGraphicFramePr>
-              <a:graphicFrameLocks xmlns:a="http://schemas.openxmlformats.org/drawingml/2006/main" noChangeAspect="1"/>
-            </wp:cNvGraphicFramePr>
-            <a:graphic xmlns:a="http://schemas.openxmlformats.org/drawingml/2006/main">
-              <a:graphicData uri="http://schemas.openxmlformats.org/drawingml/2006/picture">
-                <pic:pic xmlns:pic="http://schemas.openxmlformats.org/drawingml/2006/picture">
-                  <pic:nvPicPr>
-                    <pic:cNvPr id="1" name=""/>
-                    <pic:cNvPicPr/>
-                  </pic:nvPicPr>
-                  <pic:blipFill>
-                    <a:blip r:embed="rId23"/>
-                    <a:stretch>
-                      <a:fillRect/>
-                    </a:stretch>
-                  </pic:blipFill>
-                  <pic:spPr>
-                    <a:xfrm>
-                      <a:off x="0" y="0"/>
-                      <a:ext cx="2853608" cy="1513114"/>
+                      <a:ext cx="2701555" cy="1420517"/>
                     </a:xfrm>
                     <a:prstGeom prst="rect">
                       <a:avLst/>
@@ -1414,7 +1566,7 @@
                     <pic:cNvPicPr/>
                   </pic:nvPicPr>
                   <pic:blipFill>
-                    <a:blip r:embed="rId24"/>
+                    <a:blip r:embed="rId22"/>
                     <a:stretch>
                       <a:fillRect/>
                     </a:stretch>
@@ -1460,7 +1612,7 @@
                     <pic:cNvPicPr/>
                   </pic:nvPicPr>
                   <pic:blipFill>
-                    <a:blip r:embed="rId25"/>
+                    <a:blip r:embed="rId23"/>
                     <a:stretch>
                       <a:fillRect/>
                     </a:stretch>
@@ -2238,8 +2390,154 @@
         </w:rPr>
       </w:pPr>
     </w:p>
+    <w:p>
+      <w:pPr>
+        <w:rPr>
+          <w:sz w:val="20"/>
+          <w:szCs w:val="20"/>
+        </w:rPr>
+      </w:pPr>
+    </w:p>
+    <w:p>
+      <w:pPr>
+        <w:rPr>
+          <w:sz w:val="20"/>
+          <w:szCs w:val="20"/>
+        </w:rPr>
+      </w:pPr>
+    </w:p>
+    <w:p>
+      <w:pPr>
+        <w:rPr>
+          <w:sz w:val="20"/>
+          <w:szCs w:val="20"/>
+        </w:rPr>
+      </w:pPr>
+    </w:p>
+    <w:p>
+      <w:pPr>
+        <w:rPr>
+          <w:sz w:val="20"/>
+          <w:szCs w:val="20"/>
+        </w:rPr>
+      </w:pPr>
+    </w:p>
+    <w:p>
+      <w:pPr>
+        <w:rPr>
+          <w:sz w:val="20"/>
+          <w:szCs w:val="20"/>
+        </w:rPr>
+      </w:pPr>
+    </w:p>
+    <w:p>
+      <w:pPr>
+        <w:rPr>
+          <w:sz w:val="20"/>
+          <w:szCs w:val="20"/>
+        </w:rPr>
+      </w:pPr>
+    </w:p>
+    <w:p>
+      <w:pPr>
+        <w:rPr>
+          <w:b/>
+          <w:sz w:val="20"/>
+          <w:szCs w:val="20"/>
+        </w:rPr>
+      </w:pPr>
+      <w:r>
+        <w:rPr>
+          <w:b/>
+          <w:sz w:val="20"/>
+          <w:szCs w:val="20"/>
+        </w:rPr>
+        <w:t>References</w:t>
+      </w:r>
+    </w:p>
+    <w:p>
+      <w:pPr>
+        <w:rPr>
+          <w:sz w:val="20"/>
+          <w:szCs w:val="20"/>
+        </w:rPr>
+      </w:pPr>
+      <w:r>
+        <w:rPr>
+          <w:sz w:val="20"/>
+          <w:szCs w:val="20"/>
+        </w:rPr>
+        <w:t>Wingate, J (2022) ‘</w:t>
+      </w:r>
+      <w:r>
+        <w:rPr>
+          <w:sz w:val="20"/>
+          <w:szCs w:val="20"/>
+        </w:rPr>
+        <w:t>CMP3752M</w:t>
+      </w:r>
+      <w:r>
+        <w:rPr>
+          <w:sz w:val="20"/>
+          <w:szCs w:val="20"/>
+        </w:rPr>
+        <w:t xml:space="preserve"> </w:t>
+      </w:r>
+      <w:r>
+        <w:rPr>
+          <w:sz w:val="20"/>
+          <w:szCs w:val="20"/>
+        </w:rPr>
+        <w:t>Parallel Programming</w:t>
+      </w:r>
+      <w:r>
+        <w:rPr>
+          <w:sz w:val="20"/>
+          <w:szCs w:val="20"/>
+        </w:rPr>
+        <w:t>:</w:t>
+      </w:r>
+      <w:r>
+        <w:rPr>
+          <w:sz w:val="20"/>
+          <w:szCs w:val="20"/>
+        </w:rPr>
+        <w:t xml:space="preserve"> </w:t>
+      </w:r>
+      <w:r>
+        <w:rPr>
+          <w:sz w:val="20"/>
+          <w:szCs w:val="20"/>
+        </w:rPr>
+        <w:t>Lecture 6: Communication &amp; synchronisation</w:t>
+      </w:r>
+      <w:r>
+        <w:rPr>
+          <w:sz w:val="20"/>
+          <w:szCs w:val="20"/>
+        </w:rPr>
+        <w:t xml:space="preserve">’ Available at: </w:t>
+      </w:r>
+      <w:hyperlink r:id="rId24" w:history="1">
+        <w:r>
+          <w:rPr>
+            <w:rStyle w:val="Hyperlink"/>
+            <w:sz w:val="20"/>
+            <w:szCs w:val="20"/>
+          </w:rPr>
+          <w:t>https://blackboard.lincoln.ac.uk/ultra/courses/_181985_1/cl/outline</w:t>
+        </w:r>
+      </w:hyperlink>
+      <w:r>
+        <w:rPr>
+          <w:sz w:val="20"/>
+          <w:szCs w:val="20"/>
+        </w:rPr>
+        <w:t>. Accessed: 24/03/2022.</w:t>
+      </w:r>
+    </w:p>
     <w:sectPr>
-      <w:headerReference w:type="default" r:id="rId26"/>
+      <w:headerReference w:type="default" r:id="rId25"/>
       <w:pgSz w:w="11906" w:h="16838"/>
       <w:pgMar w:top="1440" w:right="1440" w:bottom="1440" w:left="1440" w:header="708" w:footer="708" w:gutter="0"/>
       <w:cols w:space="708"/>
@@ -2250,7 +2548,7 @@
 </file>
 
 <file path=word/endnotes.xml><?xml version="1.0" encoding="utf-8"?>
-<w:endnotes xmlns:wpc="http://schemas.microsoft.com/office/word/2010/wordprocessingCanvas" xmlns:cx="http://schemas.microsoft.com/office/drawing/2014/chartex" xmlns:cx1="http://schemas.microsoft.com/office/drawing/2015/9/8/chartex" xmlns:cx2="http://schemas.microsoft.com/office/drawing/2015/10/21/chartex" xmlns:cx3="http://schemas.microsoft.com/office/drawing/2016/5/9/chartex" xmlns:cx4="http://schemas.microsoft.com/office/drawing/2016/5/10/chartex" xmlns:cx5="http://schemas.microsoft.com/office/drawing/2016/5/11/chartex" xmlns:cx6="http://schemas.microsoft.com/office/drawing/2016/5/12/chartex" xmlns:cx7="http://schemas.microsoft.com/office/drawing/2016/5/13/chartex" xmlns:cx8="http://schemas.microsoft.com/office/drawing/2016/5/14/chartex" xmlns:mc="http://schemas.openxmlformats.org/markup-compatibility/2006" xmlns:aink="http://schemas.microsoft.com/office/drawing/2016/ink" xmlns:am3d="http://schemas.microsoft.com/office/drawing/2017/model3d" xmlns:o="urn:schemas-microsoft-com:office:office" xmlns:oel="http://schemas.microsoft.com/office/2019/extlst" xmlns:r="http://schemas.openxmlformats.org/officeDocument/2006/relationships" xmlns:m="http://schemas.openxmlformats.org/officeDocument/2006/math" xmlns:v="urn:schemas-microsoft-com:vml" xmlns:wp14="http://schemas.microsoft.com/office/word/2010/wordprocessingDrawing" xmlns:wp="http://schemas.openxmlformats.org/drawingml/2006/wordprocessingDrawing" xmlns:w10="urn:schemas-microsoft-com:office:word" xmlns:w="http://schemas.openxmlformats.org/wordprocessingml/2006/main" xmlns:w14="http://schemas.microsoft.com/office/word/2010/wordml" xmlns:w15="http://schemas.microsoft.com/office/word/2012/wordml" xmlns:w16cex="http://schemas.microsoft.com/office/word/2018/wordml/cex" xmlns:w16cid="http://schemas.microsoft.com/office/word/2016/wordml/cid" xmlns:w16="http://schemas.microsoft.com/office/word/2018/wordml" xmlns:w16sdtdh="http://schemas.microsoft.com/office/word/2020/wordml/sdtdatahash" xmlns:w16se="http://schemas.microsoft.com/office/word/2015/wordml/symex" xmlns:wpg="http://schemas.microsoft.com/office/word/2010/wordprocessingGroup" xmlns:wpi="http://schemas.microsoft.com/office/word/2010/wordprocessingInk" xmlns:wne="http://schemas.microsoft.com/office/word/2006/wordml" xmlns:wps="http://schemas.microsoft.com/office/word/2010/wordprocessingShape" mc:Ignorable="w14 w15 w16se w16cid w16 w16cex w16sdtdh wp14">
+<w:endnotes xmlns:wpc="http://schemas.microsoft.com/office/word/2010/wordprocessingCanvas" xmlns:cx="http://schemas.microsoft.com/office/drawing/2014/chartex" xmlns:cx1="http://schemas.microsoft.com/office/drawing/2015/9/8/chartex" xmlns:cx2="http://schemas.microsoft.com/office/drawing/2015/10/21/chartex" xmlns:cx3="http://schemas.microsoft.com/office/drawing/2016/5/9/chartex" xmlns:cx4="http://schemas.microsoft.com/office/drawing/2016/5/10/chartex" xmlns:cx5="http://schemas.microsoft.com/office/drawing/2016/5/11/chartex" xmlns:cx6="http://schemas.microsoft.com/office/drawing/2016/5/12/chartex" xmlns:cx7="http://schemas.microsoft.com/office/drawing/2016/5/13/chartex" xmlns:cx8="http://schemas.microsoft.com/office/drawing/2016/5/14/chartex" xmlns:mc="http://schemas.openxmlformats.org/markup-compatibility/2006" xmlns:aink="http://schemas.microsoft.com/office/drawing/2016/ink" xmlns:am3d="http://schemas.microsoft.com/office/drawing/2017/model3d" xmlns:o="urn:schemas-microsoft-com:office:office" xmlns:r="http://schemas.openxmlformats.org/officeDocument/2006/relationships" xmlns:m="http://schemas.openxmlformats.org/officeDocument/2006/math" xmlns:v="urn:schemas-microsoft-com:vml" xmlns:wp14="http://schemas.microsoft.com/office/word/2010/wordprocessingDrawing" xmlns:wp="http://schemas.openxmlformats.org/drawingml/2006/wordprocessingDrawing" xmlns:w10="urn:schemas-microsoft-com:office:word" xmlns:w="http://schemas.openxmlformats.org/wordprocessingml/2006/main" xmlns:w14="http://schemas.microsoft.com/office/word/2010/wordml" xmlns:w15="http://schemas.microsoft.com/office/word/2012/wordml" xmlns:w16cid="http://schemas.microsoft.com/office/word/2016/wordml/cid" xmlns:w16se="http://schemas.microsoft.com/office/word/2015/wordml/symex" xmlns:wpg="http://schemas.microsoft.com/office/word/2010/wordprocessingGroup" xmlns:wpi="http://schemas.microsoft.com/office/word/2010/wordprocessingInk" xmlns:wne="http://schemas.microsoft.com/office/word/2006/wordml" xmlns:wps="http://schemas.microsoft.com/office/word/2010/wordprocessingShape" mc:Ignorable="w14 w15 w16se w16cid wp14">
   <w:endnote w:type="separator" w:id="-1">
     <w:p>
       <w:pPr>
@@ -2275,7 +2573,7 @@
 </file>
 
 <file path=word/footnotes.xml><?xml version="1.0" encoding="utf-8"?>
-<w:footnotes xmlns:wpc="http://schemas.microsoft.com/office/word/2010/wordprocessingCanvas" xmlns:cx="http://schemas.microsoft.com/office/drawing/2014/chartex" xmlns:cx1="http://schemas.microsoft.com/office/drawing/2015/9/8/chartex" xmlns:cx2="http://schemas.microsoft.com/office/drawing/2015/10/21/chartex" xmlns:cx3="http://schemas.microsoft.com/office/drawing/2016/5/9/chartex" xmlns:cx4="http://schemas.microsoft.com/office/drawing/2016/5/10/chartex" xmlns:cx5="http://schemas.microsoft.com/office/drawing/2016/5/11/chartex" xmlns:cx6="http://schemas.microsoft.com/office/drawing/2016/5/12/chartex" xmlns:cx7="http://schemas.microsoft.com/office/drawing/2016/5/13/chartex" xmlns:cx8="http://schemas.microsoft.com/office/drawing/2016/5/14/chartex" xmlns:mc="http://schemas.openxmlformats.org/markup-compatibility/2006" xmlns:aink="http://schemas.microsoft.com/office/drawing/2016/ink" xmlns:am3d="http://schemas.microsoft.com/office/drawing/2017/model3d" xmlns:o="urn:schemas-microsoft-com:office:office" xmlns:oel="http://schemas.microsoft.com/office/2019/extlst" xmlns:r="http://schemas.openxmlformats.org/officeDocument/2006/relationships" xmlns:m="http://schemas.openxmlformats.org/officeDocument/2006/math" xmlns:v="urn:schemas-microsoft-com:vml" xmlns:wp14="http://schemas.microsoft.com/office/word/2010/wordprocessingDrawing" xmlns:wp="http://schemas.openxmlformats.org/drawingml/2006/wordprocessingDrawing" xmlns:w10="urn:schemas-microsoft-com:office:word" xmlns:w="http://schemas.openxmlformats.org/wordprocessingml/2006/main" xmlns:w14="http://schemas.microsoft.com/office/word/2010/wordml" xmlns:w15="http://schemas.microsoft.com/office/word/2012/wordml" xmlns:w16cex="http://schemas.microsoft.com/office/word/2018/wordml/cex" xmlns:w16cid="http://schemas.microsoft.com/office/word/2016/wordml/cid" xmlns:w16="http://schemas.microsoft.com/office/word/2018/wordml" xmlns:w16sdtdh="http://schemas.microsoft.com/office/word/2020/wordml/sdtdatahash" xmlns:w16se="http://schemas.microsoft.com/office/word/2015/wordml/symex" xmlns:wpg="http://schemas.microsoft.com/office/word/2010/wordprocessingGroup" xmlns:wpi="http://schemas.microsoft.com/office/word/2010/wordprocessingInk" xmlns:wne="http://schemas.microsoft.com/office/word/2006/wordml" xmlns:wps="http://schemas.microsoft.com/office/word/2010/wordprocessingShape" mc:Ignorable="w14 w15 w16se w16cid w16 w16cex w16sdtdh wp14">
+<w:footnotes xmlns:wpc="http://schemas.microsoft.com/office/word/2010/wordprocessingCanvas" xmlns:cx="http://schemas.microsoft.com/office/drawing/2014/chartex" xmlns:cx1="http://schemas.microsoft.com/office/drawing/2015/9/8/chartex" xmlns:cx2="http://schemas.microsoft.com/office/drawing/2015/10/21/chartex" xmlns:cx3="http://schemas.microsoft.com/office/drawing/2016/5/9/chartex" xmlns:cx4="http://schemas.microsoft.com/office/drawing/2016/5/10/chartex" xmlns:cx5="http://schemas.microsoft.com/office/drawing/2016/5/11/chartex" xmlns:cx6="http://schemas.microsoft.com/office/drawing/2016/5/12/chartex" xmlns:cx7="http://schemas.microsoft.com/office/drawing/2016/5/13/chartex" xmlns:cx8="http://schemas.microsoft.com/office/drawing/2016/5/14/chartex" xmlns:mc="http://schemas.openxmlformats.org/markup-compatibility/2006" xmlns:aink="http://schemas.microsoft.com/office/drawing/2016/ink" xmlns:am3d="http://schemas.microsoft.com/office/drawing/2017/model3d" xmlns:o="urn:schemas-microsoft-com:office:office" xmlns:r="http://schemas.openxmlformats.org/officeDocument/2006/relationships" xmlns:m="http://schemas.openxmlformats.org/officeDocument/2006/math" xmlns:v="urn:schemas-microsoft-com:vml" xmlns:wp14="http://schemas.microsoft.com/office/word/2010/wordprocessingDrawing" xmlns:wp="http://schemas.openxmlformats.org/drawingml/2006/wordprocessingDrawing" xmlns:w10="urn:schemas-microsoft-com:office:word" xmlns:w="http://schemas.openxmlformats.org/wordprocessingml/2006/main" xmlns:w14="http://schemas.microsoft.com/office/word/2010/wordml" xmlns:w15="http://schemas.microsoft.com/office/word/2012/wordml" xmlns:w16cid="http://schemas.microsoft.com/office/word/2016/wordml/cid" xmlns:w16se="http://schemas.microsoft.com/office/word/2015/wordml/symex" xmlns:wpg="http://schemas.microsoft.com/office/word/2010/wordprocessingGroup" xmlns:wpi="http://schemas.microsoft.com/office/word/2010/wordprocessingInk" xmlns:wne="http://schemas.microsoft.com/office/word/2006/wordml" xmlns:wps="http://schemas.microsoft.com/office/word/2010/wordprocessingShape" mc:Ignorable="w14 w15 w16se w16cid wp14">
   <w:footnote w:type="separator" w:id="-1">
     <w:p>
       <w:pPr>
@@ -2300,7 +2598,7 @@
 </file>
 
 <file path=word/header1.xml><?xml version="1.0" encoding="utf-8"?>
-<w:hdr xmlns:wpc="http://schemas.microsoft.com/office/word/2010/wordprocessingCanvas" xmlns:cx="http://schemas.microsoft.com/office/drawing/2014/chartex" xmlns:cx1="http://schemas.microsoft.com/office/drawing/2015/9/8/chartex" xmlns:cx2="http://schemas.microsoft.com/office/drawing/2015/10/21/chartex" xmlns:cx3="http://schemas.microsoft.com/office/drawing/2016/5/9/chartex" xmlns:cx4="http://schemas.microsoft.com/office/drawing/2016/5/10/chartex" xmlns:cx5="http://schemas.microsoft.com/office/drawing/2016/5/11/chartex" xmlns:cx6="http://schemas.microsoft.com/office/drawing/2016/5/12/chartex" xmlns:cx7="http://schemas.microsoft.com/office/drawing/2016/5/13/chartex" xmlns:cx8="http://schemas.microsoft.com/office/drawing/2016/5/14/chartex" xmlns:mc="http://schemas.openxmlformats.org/markup-compatibility/2006" xmlns:aink="http://schemas.microsoft.com/office/drawing/2016/ink" xmlns:am3d="http://schemas.microsoft.com/office/drawing/2017/model3d" xmlns:o="urn:schemas-microsoft-com:office:office" xmlns:oel="http://schemas.microsoft.com/office/2019/extlst" xmlns:r="http://schemas.openxmlformats.org/officeDocument/2006/relationships" xmlns:m="http://schemas.openxmlformats.org/officeDocument/2006/math" xmlns:v="urn:schemas-microsoft-com:vml" xmlns:wp14="http://schemas.microsoft.com/office/word/2010/wordprocessingDrawing" xmlns:wp="http://schemas.openxmlformats.org/drawingml/2006/wordprocessingDrawing" xmlns:w10="urn:schemas-microsoft-com:office:word" xmlns:w="http://schemas.openxmlformats.org/wordprocessingml/2006/main" xmlns:w14="http://schemas.microsoft.com/office/word/2010/wordml" xmlns:w15="http://schemas.microsoft.com/office/word/2012/wordml" xmlns:w16cex="http://schemas.microsoft.com/office/word/2018/wordml/cex" xmlns:w16cid="http://schemas.microsoft.com/office/word/2016/wordml/cid" xmlns:w16="http://schemas.microsoft.com/office/word/2018/wordml" xmlns:w16sdtdh="http://schemas.microsoft.com/office/word/2020/wordml/sdtdatahash" xmlns:w16se="http://schemas.microsoft.com/office/word/2015/wordml/symex" xmlns:wpg="http://schemas.microsoft.com/office/word/2010/wordprocessingGroup" xmlns:wpi="http://schemas.microsoft.com/office/word/2010/wordprocessingInk" xmlns:wne="http://schemas.microsoft.com/office/word/2006/wordml" xmlns:wps="http://schemas.microsoft.com/office/word/2010/wordprocessingShape" mc:Ignorable="w14 w15 w16se w16cid w16 w16cex w16sdtdh wp14">
+<w:hdr xmlns:wpc="http://schemas.microsoft.com/office/word/2010/wordprocessingCanvas" xmlns:cx="http://schemas.microsoft.com/office/drawing/2014/chartex" xmlns:cx1="http://schemas.microsoft.com/office/drawing/2015/9/8/chartex" xmlns:cx2="http://schemas.microsoft.com/office/drawing/2015/10/21/chartex" xmlns:cx3="http://schemas.microsoft.com/office/drawing/2016/5/9/chartex" xmlns:cx4="http://schemas.microsoft.com/office/drawing/2016/5/10/chartex" xmlns:cx5="http://schemas.microsoft.com/office/drawing/2016/5/11/chartex" xmlns:cx6="http://schemas.microsoft.com/office/drawing/2016/5/12/chartex" xmlns:cx7="http://schemas.microsoft.com/office/drawing/2016/5/13/chartex" xmlns:cx8="http://schemas.microsoft.com/office/drawing/2016/5/14/chartex" xmlns:mc="http://schemas.openxmlformats.org/markup-compatibility/2006" xmlns:aink="http://schemas.microsoft.com/office/drawing/2016/ink" xmlns:am3d="http://schemas.microsoft.com/office/drawing/2017/model3d" xmlns:o="urn:schemas-microsoft-com:office:office" xmlns:r="http://schemas.openxmlformats.org/officeDocument/2006/relationships" xmlns:m="http://schemas.openxmlformats.org/officeDocument/2006/math" xmlns:v="urn:schemas-microsoft-com:vml" xmlns:wp14="http://schemas.microsoft.com/office/word/2010/wordprocessingDrawing" xmlns:wp="http://schemas.openxmlformats.org/drawingml/2006/wordprocessingDrawing" xmlns:w10="urn:schemas-microsoft-com:office:word" xmlns:w="http://schemas.openxmlformats.org/wordprocessingml/2006/main" xmlns:w14="http://schemas.microsoft.com/office/word/2010/wordml" xmlns:w15="http://schemas.microsoft.com/office/word/2012/wordml" xmlns:w16cid="http://schemas.microsoft.com/office/word/2016/wordml/cid" xmlns:w16se="http://schemas.microsoft.com/office/word/2015/wordml/symex" xmlns:wpg="http://schemas.microsoft.com/office/word/2010/wordprocessingGroup" xmlns:wpi="http://schemas.microsoft.com/office/word/2010/wordprocessingInk" xmlns:wne="http://schemas.microsoft.com/office/word/2006/wordml" xmlns:wps="http://schemas.microsoft.com/office/word/2010/wordprocessingShape" mc:Ignorable="w14 w15 w16se w16cid wp14">
   <w:p>
     <w:pPr>
       <w:pStyle w:val="Header"/>
@@ -2318,16 +2616,7 @@
         <w:sz w:val="16"/>
         <w:szCs w:val="16"/>
       </w:rPr>
-      <w:t>CMP3752 Parallel Programming</w:t>
-    </w:r>
-    <w:r>
-      <w:rPr>
-        <w:rFonts w:ascii="Arial" w:hAnsi="Arial" w:cs="Arial"/>
-        <w:bCs/>
-        <w:sz w:val="16"/>
-        <w:szCs w:val="16"/>
-      </w:rPr>
-      <w:t xml:space="preserve"> – Assessment Item 1</w:t>
+      <w:t>CMP3752 Parallel Programming – Assessment Item 1</w:t>
     </w:r>
   </w:p>
   <w:p>
@@ -2352,7 +2641,7 @@
 </file>
 
 <file path=word/styles.xml><?xml version="1.0" encoding="utf-8"?>
-<w:styles xmlns:mc="http://schemas.openxmlformats.org/markup-compatibility/2006" xmlns:r="http://schemas.openxmlformats.org/officeDocument/2006/relationships" xmlns:w="http://schemas.openxmlformats.org/wordprocessingml/2006/main" xmlns:w14="http://schemas.microsoft.com/office/word/2010/wordml" xmlns:w15="http://schemas.microsoft.com/office/word/2012/wordml" xmlns:w16cex="http://schemas.microsoft.com/office/word/2018/wordml/cex" xmlns:w16cid="http://schemas.microsoft.com/office/word/2016/wordml/cid" xmlns:w16="http://schemas.microsoft.com/office/word/2018/wordml" xmlns:w16sdtdh="http://schemas.microsoft.com/office/word/2020/wordml/sdtdatahash" xmlns:w16se="http://schemas.microsoft.com/office/word/2015/wordml/symex" mc:Ignorable="w14 w15 w16se w16cid w16 w16cex w16sdtdh">
+<w:styles xmlns:mc="http://schemas.openxmlformats.org/markup-compatibility/2006" xmlns:r="http://schemas.openxmlformats.org/officeDocument/2006/relationships" xmlns:w="http://schemas.openxmlformats.org/wordprocessingml/2006/main" xmlns:w14="http://schemas.microsoft.com/office/word/2010/wordml" xmlns:w15="http://schemas.microsoft.com/office/word/2012/wordml" xmlns:w16cid="http://schemas.microsoft.com/office/word/2016/wordml/cid" xmlns:w16se="http://schemas.microsoft.com/office/word/2015/wordml/symex" mc:Ignorable="w14 w15 w16se w16cid">
   <w:docDefaults>
     <w:rPrDefault>
       <w:rPr>
@@ -2368,7 +2657,7 @@
       </w:pPr>
     </w:pPrDefault>
   </w:docDefaults>
-  <w:latentStyles w:defLockedState="0" w:defUIPriority="99" w:defSemiHidden="0" w:defUnhideWhenUsed="0" w:defQFormat="0" w:count="376">
+  <w:latentStyles w:defLockedState="0" w:defUIPriority="99" w:defSemiHidden="0" w:defUnhideWhenUsed="0" w:defQFormat="0" w:count="375">
     <w:lsdException w:name="Normal" w:uiPriority="0" w:qFormat="1"/>
     <w:lsdException w:name="heading 1" w:uiPriority="9" w:qFormat="1"/>
     <w:lsdException w:name="heading 2" w:semiHidden="1" w:uiPriority="9" w:unhideWhenUsed="1" w:qFormat="1"/>
@@ -2744,7 +3033,6 @@
     <w:lsdException w:name="Smart Hyperlink" w:semiHidden="1" w:unhideWhenUsed="1"/>
     <w:lsdException w:name="Hashtag" w:semiHidden="1" w:unhideWhenUsed="1"/>
     <w:lsdException w:name="Unresolved Mention" w:semiHidden="1" w:unhideWhenUsed="1"/>
-    <w:lsdException w:name="Smart Link" w:semiHidden="1" w:unhideWhenUsed="1"/>
   </w:latentStyles>
   <w:style w:type="paragraph" w:default="1" w:styleId="Normal">
     <w:name w:val="Normal"/>
@@ -2858,6 +3146,29 @@
         <w:insideV w:val="single" w:sz="4" w:space="0" w:color="auto"/>
       </w:tblBorders>
     </w:tblPr>
+  </w:style>
+  <w:style w:type="character" w:styleId="Hyperlink">
+    <w:name w:val="Hyperlink"/>
+    <w:basedOn w:val="DefaultParagraphFont"/>
+    <w:uiPriority w:val="99"/>
+    <w:unhideWhenUsed/>
+    <w:rsid w:val="001F57BF"/>
+    <w:rPr>
+      <w:color w:val="0563C1" w:themeColor="hyperlink"/>
+      <w:u w:val="single"/>
+    </w:rPr>
+  </w:style>
+  <w:style w:type="character" w:styleId="UnresolvedMention">
+    <w:name w:val="Unresolved Mention"/>
+    <w:basedOn w:val="DefaultParagraphFont"/>
+    <w:uiPriority w:val="99"/>
+    <w:semiHidden/>
+    <w:unhideWhenUsed/>
+    <w:rsid w:val="001F57BF"/>
+    <w:rPr>
+      <w:color w:val="605E5C"/>
+      <w:shd w:val="clear" w:color="auto" w:fill="E1DFDD"/>
+    </w:rPr>
   </w:style>
 </w:styles>
 </file>

</xml_diff>